<commit_message>
se agrego herramientas basado en hernan
esta para mejorar...
</commit_message>
<xml_diff>
--- a/1. Documentos/SGD-PP.docx
+++ b/1. Documentos/SGD-PP.docx
@@ -1273,27 +1273,89 @@
           <w:tab w:val="left" w:pos="990"/>
         </w:tabs>
         <w:rPr>
+          <w:sz w:val="24"/>
+          <w:szCs w:val="24"/>
+          <w:lang w:val="es-PE"/>
+        </w:rPr>
+      </w:pPr>
+      <w:r>
+        <w:rPr>
+          <w:rFonts w:cs="Arial"/>
+          <w:sz w:val="24"/>
+          <w:szCs w:val="24"/>
+          <w:lang w:val="es-PE"/>
+        </w:rPr>
+        <w:t>1.6.</w:t>
+      </w:r>
+      <w:r>
+        <w:rPr>
           <w:rFonts w:asciiTheme="minorHAnsi" w:eastAsiaTheme="minorEastAsia" w:hAnsiTheme="minorHAnsi" w:cstheme="minorBidi"/>
           <w:sz w:val="24"/>
           <w:szCs w:val="24"/>
           <w:lang w:val="es-PE" w:eastAsia="es-PE"/>
         </w:rPr>
-      </w:pPr>
+        <w:tab/>
+      </w:r>
       <w:r>
         <w:rPr>
           <w:rFonts w:cs="Arial"/>
+          <w:b/>
+          <w:color w:val="FF0000"/>
           <w:sz w:val="24"/>
           <w:szCs w:val="24"/>
           <w:lang w:val="es-PE"/>
         </w:rPr>
-        <w:t>1.6.</w:t>
-      </w:r>
-      <w:r>
-        <w:rPr>
-          <w:rFonts w:asciiTheme="minorHAnsi" w:eastAsiaTheme="minorEastAsia" w:hAnsiTheme="minorHAnsi" w:cstheme="minorBidi"/>
-          <w:sz w:val="24"/>
-          <w:szCs w:val="24"/>
-          <w:lang w:val="es-PE" w:eastAsia="es-PE"/>
+        <w:t xml:space="preserve">ADICIONEN </w:t>
+      </w:r>
+      <w:r>
+        <w:rPr>
+          <w:rFonts w:cs="Arial"/>
+          <w:b/>
+          <w:color w:val="FF0000"/>
+          <w:sz w:val="24"/>
+          <w:szCs w:val="24"/>
+          <w:lang w:val="es-PE"/>
+        </w:rPr>
+        <w:t xml:space="preserve">O CAMBIEN </w:t>
+      </w:r>
+      <w:r>
+        <w:rPr>
+          <w:rFonts w:cs="Arial"/>
+          <w:b/>
+          <w:color w:val="FF0000"/>
+          <w:sz w:val="24"/>
+          <w:szCs w:val="24"/>
+          <w:lang w:val="es-PE"/>
+        </w:rPr>
+        <w:t>LO QUE CR</w:t>
+      </w:r>
+      <w:r>
+        <w:rPr>
+          <w:rFonts w:cs="Arial"/>
+          <w:b/>
+          <w:color w:val="FF0000"/>
+          <w:sz w:val="24"/>
+          <w:szCs w:val="24"/>
+          <w:lang w:val="es-PE"/>
+        </w:rPr>
+        <w:t>E</w:t>
+      </w:r>
+      <w:r>
+        <w:rPr>
+          <w:rFonts w:cs="Arial"/>
+          <w:b/>
+          <w:color w:val="FF0000"/>
+          <w:sz w:val="24"/>
+          <w:szCs w:val="24"/>
+          <w:lang w:val="es-PE"/>
+        </w:rPr>
+        <w:t>AN CONVENIENTE</w:t>
+      </w:r>
+      <w:r>
+        <w:rPr>
+          <w:sz w:val="24"/>
+          <w:szCs w:val="24"/>
+          <w:lang w:val="es-PE"/>
         </w:rPr>
         <w:tab/>
       </w:r>
@@ -1301,16 +1363,29 @@
         <w:rPr>
           <w:sz w:val="24"/>
           <w:szCs w:val="24"/>
+        </w:rPr>
+        <w:fldChar w:fldCharType="begin"/>
+      </w:r>
+      <w:r>
+        <w:rPr>
+          <w:sz w:val="24"/>
+          <w:szCs w:val="24"/>
           <w:lang w:val="es-PE"/>
         </w:rPr>
-        <w:tab/>
-      </w:r>
-      <w:r>
-        <w:rPr>
-          <w:sz w:val="24"/>
-          <w:szCs w:val="24"/>
-        </w:rPr>
-        <w:fldChar w:fldCharType="begin"/>
+        <w:instrText xml:space="preserve"> PAGEREF _Toc492712441 \h </w:instrText>
+      </w:r>
+      <w:r>
+        <w:rPr>
+          <w:sz w:val="24"/>
+          <w:szCs w:val="24"/>
+        </w:rPr>
+      </w:r>
+      <w:r>
+        <w:rPr>
+          <w:sz w:val="24"/>
+          <w:szCs w:val="24"/>
+        </w:rPr>
+        <w:fldChar w:fldCharType="separate"/>
       </w:r>
       <w:r>
         <w:rPr>
@@ -1318,27 +1393,6 @@
           <w:szCs w:val="24"/>
           <w:lang w:val="es-PE"/>
         </w:rPr>
-        <w:instrText xml:space="preserve"> PAGEREF _Toc492712441 \h </w:instrText>
-      </w:r>
-      <w:r>
-        <w:rPr>
-          <w:sz w:val="24"/>
-          <w:szCs w:val="24"/>
-        </w:rPr>
-      </w:r>
-      <w:r>
-        <w:rPr>
-          <w:sz w:val="24"/>
-          <w:szCs w:val="24"/>
-        </w:rPr>
-        <w:fldChar w:fldCharType="separate"/>
-      </w:r>
-      <w:r>
-        <w:rPr>
-          <w:sz w:val="24"/>
-          <w:szCs w:val="24"/>
-          <w:lang w:val="es-PE"/>
-        </w:rPr>
         <w:t>6</w:t>
       </w:r>
       <w:r>
@@ -1348,6 +1402,14 @@
         </w:rPr>
         <w:fldChar w:fldCharType="end"/>
       </w:r>
+    </w:p>
+    <w:p>
+      <w:pPr>
+        <w:rPr>
+          <w:rFonts w:eastAsiaTheme="minorEastAsia"/>
+          <w:lang w:eastAsia="en-US"/>
+        </w:rPr>
+      </w:pPr>
     </w:p>
     <w:p>
       <w:pPr>
@@ -1646,7 +1708,6 @@
           <w:color w:val="333333"/>
           <w:sz w:val="28"/>
         </w:rPr>
-        <w:lastRenderedPageBreak/>
         <w:t>Aplicabilidad</w:t>
       </w:r>
       <w:bookmarkEnd w:id="3"/>
@@ -2352,7 +2413,7 @@
           <w:sz w:val="24"/>
           <w:szCs w:val="24"/>
         </w:rPr>
-        <w:t xml:space="preserve">Línea base.- conjunto de elementos de configuración aprobados que sirven como punto de partida para las futuras versiones. Son especificaciones o productos que se van revisando y sobre los que se han llegado a un acuerdo y en adelante sirve como </w:t>
+        <w:t xml:space="preserve">Línea base.- conjunto de elementos de configuración aprobados que sirven como </w:t>
       </w:r>
       <w:r>
         <w:rPr>
@@ -2361,7 +2422,7 @@
           <w:szCs w:val="24"/>
         </w:rPr>
         <w:lastRenderedPageBreak/>
-        <w:t>base para un desarrollo posterior que puede cambiar solamente a través de procedimientos formales de control de cambios.</w:t>
+        <w:t>punto de partida para las futuras versiones. Son especificaciones o productos que se van revisando y sobre los que se han llegado a un acuerdo y en adelante sirve como base para un desarrollo posterior que puede cambiar solamente a través de procedimientos formales de control de cambios.</w:t>
       </w:r>
     </w:p>
     <w:p>
@@ -2410,6 +2471,40 @@
     <w:p>
       <w:pPr>
         <w:pStyle w:val="Prrafodelista"/>
+        <w:numPr>
+          <w:ilvl w:val="0"/>
+          <w:numId w:val="5"/>
+        </w:numPr>
+        <w:jc w:val="both"/>
+        <w:rPr>
+          <w:rFonts w:ascii="Calibri" w:hAnsi="Calibri"/>
+          <w:color w:val="FF0000"/>
+          <w:sz w:val="24"/>
+          <w:szCs w:val="24"/>
+        </w:rPr>
+      </w:pPr>
+      <w:r>
+        <w:rPr>
+          <w:rFonts w:ascii="Calibri" w:hAnsi="Calibri"/>
+          <w:color w:val="FF0000"/>
+          <w:sz w:val="24"/>
+          <w:szCs w:val="24"/>
+        </w:rPr>
+        <w:t xml:space="preserve">Versión.- </w:t>
+      </w:r>
+      <w:r>
+        <w:rPr>
+          <w:rFonts w:ascii="Calibri" w:hAnsi="Calibri"/>
+          <w:color w:val="FF0000"/>
+          <w:sz w:val="24"/>
+          <w:szCs w:val="24"/>
+        </w:rPr>
+        <w:t>FALTA COMPLETAR</w:t>
+      </w:r>
+    </w:p>
+    <w:p>
+      <w:pPr>
+        <w:pStyle w:val="Prrafodelista"/>
         <w:rPr>
           <w:rFonts w:ascii="Calibri" w:hAnsi="Calibri"/>
           <w:sz w:val="24"/>
@@ -2498,6 +2593,40 @@
           <w:szCs w:val="24"/>
         </w:rPr>
       </w:pPr>
+    </w:p>
+    <w:p>
+      <w:pPr>
+        <w:pStyle w:val="Prrafodelista"/>
+        <w:numPr>
+          <w:ilvl w:val="0"/>
+          <w:numId w:val="5"/>
+        </w:numPr>
+        <w:jc w:val="both"/>
+        <w:rPr>
+          <w:rFonts w:ascii="Calibri" w:hAnsi="Calibri"/>
+          <w:color w:val="FF0000"/>
+          <w:sz w:val="24"/>
+          <w:szCs w:val="24"/>
+        </w:rPr>
+      </w:pPr>
+      <w:r>
+        <w:rPr>
+          <w:rFonts w:ascii="Calibri" w:hAnsi="Calibri"/>
+          <w:color w:val="FF0000"/>
+          <w:sz w:val="24"/>
+          <w:szCs w:val="24"/>
+        </w:rPr>
+        <w:t xml:space="preserve">Rama.- </w:t>
+      </w:r>
+      <w:r>
+        <w:rPr>
+          <w:rFonts w:ascii="Calibri" w:hAnsi="Calibri"/>
+          <w:color w:val="FF0000"/>
+          <w:sz w:val="24"/>
+          <w:szCs w:val="24"/>
+        </w:rPr>
+        <w:t>FALTA COMPLETAR</w:t>
+      </w:r>
     </w:p>
     <w:p>
       <w:pPr>
@@ -2641,15 +2770,590 @@
     </w:p>
     <w:p>
       <w:pPr>
-        <w:ind w:firstLine="708"/>
+        <w:pStyle w:val="Ttulo1"/>
+        <w:widowControl/>
+        <w:numPr>
+          <w:ilvl w:val="1"/>
+          <w:numId w:val="3"/>
+        </w:numPr>
+        <w:spacing w:before="240" w:line="276" w:lineRule="auto"/>
+        <w:ind w:right="459"/>
         <w:jc w:val="both"/>
         <w:rPr>
-          <w:lang w:eastAsia="en-US"/>
-        </w:rPr>
-      </w:pPr>
-      <w:bookmarkStart w:id="7" w:name="_GoBack"/>
-      <w:bookmarkEnd w:id="1"/>
+          <w:rFonts w:ascii="Calibri" w:hAnsi="Calibri" w:cs="Arial"/>
+          <w:color w:val="FF0000"/>
+          <w:sz w:val="28"/>
+          <w:lang w:val="es-PE"/>
+        </w:rPr>
+      </w:pPr>
+      <w:bookmarkStart w:id="7" w:name="_Toc492712441"/>
+      <w:r>
+        <w:rPr>
+          <w:rFonts w:ascii="Calibri" w:hAnsi="Calibri" w:cs="Arial"/>
+          <w:color w:val="FF0000"/>
+          <w:sz w:val="28"/>
+          <w:lang w:val="es-PE"/>
+        </w:rPr>
+        <w:t xml:space="preserve">ADICIONEN O </w:t>
+      </w:r>
+      <w:r>
+        <w:rPr>
+          <w:rFonts w:ascii="Calibri" w:hAnsi="Calibri" w:cs="Arial"/>
+          <w:color w:val="FF0000"/>
+          <w:sz w:val="28"/>
+          <w:lang w:val="es-PE"/>
+        </w:rPr>
+        <w:t xml:space="preserve">CAMBIEN </w:t>
+      </w:r>
+      <w:r>
+        <w:rPr>
+          <w:rFonts w:ascii="Calibri" w:hAnsi="Calibri" w:cs="Arial"/>
+          <w:color w:val="FF0000"/>
+          <w:sz w:val="28"/>
+          <w:lang w:val="es-PE"/>
+        </w:rPr>
+        <w:t>LO QUE CREAN CONVENIENTES</w:t>
+      </w:r>
       <w:bookmarkEnd w:id="7"/>
+    </w:p>
+    <w:p>
+      <w:pPr>
+        <w:rPr>
+          <w:lang w:eastAsia="en-US"/>
+        </w:rPr>
+      </w:pPr>
+    </w:p>
+    <w:p>
+      <w:pPr>
+        <w:rPr>
+          <w:lang w:eastAsia="en-US"/>
+        </w:rPr>
+      </w:pPr>
+    </w:p>
+    <w:p>
+      <w:pPr>
+        <w:rPr>
+          <w:lang w:eastAsia="en-US"/>
+        </w:rPr>
+      </w:pPr>
+    </w:p>
+    <w:p>
+      <w:pPr>
+        <w:rPr>
+          <w:lang w:eastAsia="en-US"/>
+        </w:rPr>
+      </w:pPr>
+    </w:p>
+    <w:p>
+      <w:pPr>
+        <w:rPr>
+          <w:lang w:eastAsia="en-US"/>
+        </w:rPr>
+      </w:pPr>
+    </w:p>
+    <w:p>
+      <w:pPr>
+        <w:rPr>
+          <w:lang w:eastAsia="en-US"/>
+        </w:rPr>
+      </w:pPr>
+    </w:p>
+    <w:p>
+      <w:pPr>
+        <w:rPr>
+          <w:lang w:eastAsia="en-US"/>
+        </w:rPr>
+      </w:pPr>
+    </w:p>
+    <w:p>
+      <w:pPr>
+        <w:pStyle w:val="Prrafodelista"/>
+        <w:numPr>
+          <w:ilvl w:val="0"/>
+          <w:numId w:val="3"/>
+        </w:numPr>
+        <w:ind w:left="284" w:hanging="284"/>
+        <w:rPr>
+          <w:b/>
+        </w:rPr>
+      </w:pPr>
+      <w:r>
+        <w:rPr>
+          <w:b/>
+        </w:rPr>
+        <w:lastRenderedPageBreak/>
+        <w:t>Gestión de la SCM</w:t>
+      </w:r>
+    </w:p>
+    <w:p>
+      <w:pPr>
+        <w:pStyle w:val="Prrafodelista"/>
+        <w:ind w:left="360"/>
+        <w:rPr>
+          <w:b/>
+        </w:rPr>
+      </w:pPr>
+    </w:p>
+    <w:p>
+      <w:pPr>
+        <w:rPr>
+          <w:b/>
+          <w:lang w:eastAsia="en-US"/>
+        </w:rPr>
+      </w:pPr>
+      <w:r>
+        <w:rPr>
+          <w:b/>
+          <w:lang w:eastAsia="en-US"/>
+        </w:rPr>
+        <w:t xml:space="preserve"> Organización</w:t>
+      </w:r>
+    </w:p>
+    <w:p>
+      <w:pPr>
+        <w:rPr>
+          <w:b/>
+          <w:lang w:eastAsia="en-US"/>
+        </w:rPr>
+      </w:pPr>
+      <w:r>
+        <w:rPr>
+          <w:b/>
+          <w:lang w:eastAsia="en-US"/>
+        </w:rPr>
+        <w:t xml:space="preserve"> Roles o responsabilidades</w:t>
+      </w:r>
+    </w:p>
+    <w:p>
+      <w:pPr>
+        <w:rPr>
+          <w:b/>
+          <w:lang w:eastAsia="en-US"/>
+        </w:rPr>
+      </w:pPr>
+      <w:r>
+        <w:rPr>
+          <w:b/>
+          <w:lang w:eastAsia="en-US"/>
+        </w:rPr>
+        <w:t xml:space="preserve"> Políticas, Directrices y procedimientos</w:t>
+      </w:r>
+    </w:p>
+    <w:p>
+      <w:pPr>
+        <w:rPr>
+          <w:b/>
+          <w:lang w:eastAsia="en-US"/>
+        </w:rPr>
+      </w:pPr>
+      <w:r>
+        <w:rPr>
+          <w:b/>
+          <w:lang w:eastAsia="en-US"/>
+        </w:rPr>
+        <w:t xml:space="preserve"> Herramientas, entorno e Infraestructura</w:t>
+      </w:r>
+    </w:p>
+    <w:p>
+      <w:pPr>
+        <w:ind w:left="360"/>
+        <w:jc w:val="both"/>
+        <w:rPr>
+          <w:sz w:val="24"/>
+          <w:szCs w:val="24"/>
+          <w:lang w:eastAsia="en-US"/>
+        </w:rPr>
+      </w:pPr>
+      <w:r>
+        <w:rPr>
+          <w:sz w:val="24"/>
+          <w:szCs w:val="24"/>
+          <w:lang w:eastAsia="en-US"/>
+        </w:rPr>
+        <w:t>Para gestionar las linesas bases que va a utilizar las siguientes herramientas:</w:t>
+      </w:r>
+    </w:p>
+    <w:p>
+      <w:pPr>
+        <w:pStyle w:val="Prrafodelista"/>
+        <w:numPr>
+          <w:ilvl w:val="0"/>
+          <w:numId w:val="5"/>
+        </w:numPr>
+        <w:jc w:val="both"/>
+        <w:rPr>
+          <w:rFonts w:ascii="Calibri" w:hAnsi="Calibri" w:cs="Calibri"/>
+          <w:noProof/>
+          <w:sz w:val="24"/>
+          <w:szCs w:val="24"/>
+        </w:rPr>
+      </w:pPr>
+      <w:r>
+        <w:rPr>
+          <w:rFonts w:ascii="Calibri" w:hAnsi="Calibri" w:cs="Calibri"/>
+          <w:b/>
+          <w:noProof/>
+          <w:sz w:val="24"/>
+          <w:szCs w:val="24"/>
+        </w:rPr>
+        <w:t>Git .-</w:t>
+      </w:r>
+      <w:r>
+        <w:rPr>
+          <w:rFonts w:ascii="Calibri" w:hAnsi="Calibri" w:cs="Calibri"/>
+          <w:noProof/>
+          <w:sz w:val="24"/>
+          <w:szCs w:val="24"/>
+        </w:rPr>
+        <w:t xml:space="preserve"> Es un software de control de versiones diseñado por Linus Torvalds, pensando en la eficiencia y la confiabilidad del mantenimiento de versiones de aplicaciones cuando éstas tienen un gran número de archivos de código fuente.</w:t>
+      </w:r>
+    </w:p>
+    <w:p>
+      <w:pPr>
+        <w:pStyle w:val="Prrafodelista"/>
+        <w:ind w:left="1080"/>
+        <w:jc w:val="both"/>
+        <w:rPr>
+          <w:rFonts w:ascii="Calibri" w:hAnsi="Calibri" w:cs="Calibri"/>
+          <w:noProof/>
+          <w:sz w:val="24"/>
+          <w:szCs w:val="24"/>
+        </w:rPr>
+      </w:pPr>
+    </w:p>
+    <w:p>
+      <w:pPr>
+        <w:pStyle w:val="Prrafodelista"/>
+        <w:numPr>
+          <w:ilvl w:val="0"/>
+          <w:numId w:val="5"/>
+        </w:numPr>
+        <w:jc w:val="both"/>
+        <w:rPr>
+          <w:rFonts w:ascii="Calibri" w:hAnsi="Calibri" w:cs="Calibri"/>
+          <w:noProof/>
+          <w:sz w:val="24"/>
+          <w:szCs w:val="24"/>
+        </w:rPr>
+      </w:pPr>
+      <w:r>
+        <w:rPr>
+          <w:rFonts w:ascii="Calibri" w:hAnsi="Calibri"/>
+          <w:b/>
+          <w:sz w:val="24"/>
+          <w:szCs w:val="24"/>
+        </w:rPr>
+        <w:t xml:space="preserve">Google drive.- </w:t>
+      </w:r>
+      <w:r>
+        <w:rPr>
+          <w:rFonts w:ascii="Calibri" w:hAnsi="Calibri" w:cs="Calibri"/>
+          <w:noProof/>
+          <w:sz w:val="24"/>
+          <w:szCs w:val="24"/>
+        </w:rPr>
+        <w:t>Es el lugar donde se accede a todos tus archivos, incluidos los documentos de Google Docs y los archivos locales que Utiliza Google Drive para guardar todo tipo de archivos, incluidos documentos, presentaciones, música, fotos y vídeos.</w:t>
+      </w:r>
+    </w:p>
+    <w:p>
+      <w:pPr>
+        <w:pStyle w:val="Prrafodelista"/>
+        <w:rPr>
+          <w:rFonts w:ascii="Calibri" w:hAnsi="Calibri" w:cs="Calibri"/>
+          <w:noProof/>
+          <w:sz w:val="24"/>
+          <w:szCs w:val="24"/>
+        </w:rPr>
+      </w:pPr>
+    </w:p>
+    <w:p>
+      <w:pPr>
+        <w:pStyle w:val="Prrafodelista"/>
+        <w:numPr>
+          <w:ilvl w:val="0"/>
+          <w:numId w:val="5"/>
+        </w:numPr>
+        <w:jc w:val="both"/>
+        <w:rPr>
+          <w:rFonts w:ascii="Calibri" w:hAnsi="Calibri"/>
+          <w:sz w:val="24"/>
+          <w:szCs w:val="24"/>
+        </w:rPr>
+      </w:pPr>
+      <w:r>
+        <w:rPr>
+          <w:rFonts w:ascii="Calibri" w:hAnsi="Calibri"/>
+          <w:b/>
+          <w:sz w:val="24"/>
+          <w:szCs w:val="24"/>
+        </w:rPr>
+        <w:t>Java.-</w:t>
+      </w:r>
+      <w:r>
+        <w:rPr>
+          <w:rFonts w:ascii="Calibri" w:hAnsi="Calibri"/>
+          <w:sz w:val="24"/>
+          <w:szCs w:val="24"/>
+        </w:rPr>
+        <w:t xml:space="preserve"> </w:t>
+      </w:r>
+      <w:r>
+        <w:rPr>
+          <w:rFonts w:ascii="Calibri" w:hAnsi="Calibri" w:cs="Calibri"/>
+          <w:noProof/>
+          <w:sz w:val="24"/>
+          <w:szCs w:val="24"/>
+        </w:rPr>
+        <w:t>Es Java es un lenguaje de programación y una plataforma informática comercializada por primera vez en 1995 por Sun Microsystems. Hay muchas aplicaciones y sitios web que no funcionarán a menos que tenga Java instalado y cada día se crean más. Java es rápido, seguro y fiable. Desde portátiles hasta centros de datos, desde consolas para juegos hasta súper computadoras, desde teléfonos móviles hasta Internet, Java está en todas partes.</w:t>
+      </w:r>
+    </w:p>
+    <w:p>
+      <w:pPr>
+        <w:pStyle w:val="Prrafodelista"/>
+        <w:ind w:left="1080"/>
+        <w:jc w:val="both"/>
+        <w:rPr>
+          <w:rFonts w:ascii="Calibri" w:hAnsi="Calibri"/>
+          <w:sz w:val="24"/>
+          <w:szCs w:val="24"/>
+        </w:rPr>
+      </w:pPr>
+    </w:p>
+    <w:p>
+      <w:pPr>
+        <w:pStyle w:val="Prrafodelista"/>
+        <w:rPr>
+          <w:rFonts w:ascii="Calibri" w:hAnsi="Calibri"/>
+          <w:sz w:val="24"/>
+          <w:szCs w:val="24"/>
+        </w:rPr>
+      </w:pPr>
+    </w:p>
+    <w:p>
+      <w:pPr>
+        <w:pStyle w:val="Prrafodelista"/>
+        <w:numPr>
+          <w:ilvl w:val="0"/>
+          <w:numId w:val="5"/>
+        </w:numPr>
+        <w:jc w:val="both"/>
+        <w:rPr>
+          <w:rFonts w:ascii="Calibri" w:hAnsi="Calibri"/>
+          <w:sz w:val="24"/>
+          <w:szCs w:val="24"/>
+        </w:rPr>
+      </w:pPr>
+      <w:proofErr w:type="spellStart"/>
+      <w:r>
+        <w:rPr>
+          <w:rFonts w:ascii="Calibri" w:hAnsi="Calibri"/>
+          <w:b/>
+          <w:sz w:val="24"/>
+          <w:szCs w:val="24"/>
+        </w:rPr>
+        <w:t>Tomcat</w:t>
+      </w:r>
+      <w:proofErr w:type="spellEnd"/>
+      <w:r>
+        <w:rPr>
+          <w:rFonts w:ascii="Calibri" w:hAnsi="Calibri"/>
+          <w:b/>
+          <w:sz w:val="24"/>
+          <w:szCs w:val="24"/>
+        </w:rPr>
+        <w:t>.-</w:t>
+      </w:r>
+      <w:r>
+        <w:rPr>
+          <w:rFonts w:ascii="Calibri" w:hAnsi="Calibri" w:cs="Calibri"/>
+          <w:noProof/>
+          <w:sz w:val="24"/>
+          <w:szCs w:val="24"/>
+        </w:rPr>
+        <w:t>Es desarrollado y actualizado por miembros de la Apache Software Foundation y voluntarios independientes. Los usuarios disponen de libre acceso a su código fuente y a su forma binaria en los términos establecidos en la Apache Software License. Las primeras distribuciones de Tomcat fueron las versiones 3.0.x. Las versiones más recientes son las 8.x, que implementan las especificaciones de Servlet 3.0 y de JSP 2.2. A partir de la versión 4.0, Jakarta Tomcat utiliza el contenedor de servlets Catalina.</w:t>
+      </w:r>
+    </w:p>
+    <w:p>
+      <w:pPr>
+        <w:rPr>
+          <w:lang w:eastAsia="en-US"/>
+        </w:rPr>
+      </w:pPr>
+    </w:p>
+    <w:p>
+      <w:pPr>
+        <w:rPr>
+          <w:b/>
+          <w:lang w:eastAsia="en-US"/>
+        </w:rPr>
+      </w:pPr>
+      <w:r>
+        <w:rPr>
+          <w:b/>
+          <w:lang w:eastAsia="en-US"/>
+        </w:rPr>
+        <w:t xml:space="preserve"> Calendario</w:t>
+      </w:r>
+    </w:p>
+    <w:p>
+      <w:pPr>
+        <w:rPr>
+          <w:b/>
+          <w:lang w:eastAsia="en-US"/>
+        </w:rPr>
+      </w:pPr>
+    </w:p>
+    <w:p>
+      <w:pPr>
+        <w:rPr>
+          <w:b/>
+          <w:lang w:eastAsia="en-US"/>
+        </w:rPr>
+      </w:pPr>
+      <w:bookmarkStart w:id="8" w:name="_GoBack"/>
+      <w:bookmarkEnd w:id="8"/>
+    </w:p>
+    <w:p>
+      <w:pPr>
+        <w:pStyle w:val="Prrafodelista"/>
+        <w:numPr>
+          <w:ilvl w:val="0"/>
+          <w:numId w:val="3"/>
+        </w:numPr>
+        <w:ind w:left="284" w:hanging="284"/>
+        <w:rPr>
+          <w:b/>
+        </w:rPr>
+      </w:pPr>
+      <w:r>
+        <w:rPr>
+          <w:b/>
+        </w:rPr>
+        <w:lastRenderedPageBreak/>
+        <w:t xml:space="preserve">Actividades de la SCM: </w:t>
+      </w:r>
+    </w:p>
+    <w:p>
+      <w:pPr>
+        <w:pStyle w:val="Prrafodelista"/>
+        <w:ind w:left="360"/>
+        <w:rPr>
+          <w:b/>
+        </w:rPr>
+      </w:pPr>
+    </w:p>
+    <w:p>
+      <w:pPr>
+        <w:rPr>
+          <w:b/>
+          <w:lang w:eastAsia="en-US"/>
+        </w:rPr>
+      </w:pPr>
+      <w:r>
+        <w:rPr>
+          <w:b/>
+          <w:lang w:eastAsia="en-US"/>
+        </w:rPr>
+        <w:t>Identifica que actividades se realizarán.</w:t>
+      </w:r>
+    </w:p>
+    <w:p>
+      <w:pPr>
+        <w:rPr>
+          <w:b/>
+          <w:lang w:eastAsia="en-US"/>
+        </w:rPr>
+      </w:pPr>
+      <w:r>
+        <w:rPr>
+          <w:b/>
+          <w:lang w:eastAsia="en-US"/>
+        </w:rPr>
+        <w:t xml:space="preserve"> Identificación de la configuración, Nomenclatura.</w:t>
+      </w:r>
+    </w:p>
+    <w:p>
+      <w:pPr>
+        <w:rPr>
+          <w:b/>
+          <w:lang w:eastAsia="en-US"/>
+        </w:rPr>
+      </w:pPr>
+      <w:r>
+        <w:rPr>
+          <w:b/>
+          <w:lang w:eastAsia="en-US"/>
+        </w:rPr>
+        <w:t xml:space="preserve"> Control de la Configuración: Líneas Base, Librerías controladas, Almacenamiento</w:t>
+      </w:r>
+    </w:p>
+    <w:p>
+      <w:pPr>
+        <w:rPr>
+          <w:b/>
+          <w:lang w:eastAsia="en-US"/>
+        </w:rPr>
+      </w:pPr>
+      <w:r>
+        <w:rPr>
+          <w:b/>
+          <w:lang w:eastAsia="en-US"/>
+        </w:rPr>
+        <w:t>de los CI.</w:t>
+      </w:r>
+    </w:p>
+    <w:p>
+      <w:pPr>
+        <w:rPr>
+          <w:b/>
+          <w:lang w:eastAsia="en-US"/>
+        </w:rPr>
+      </w:pPr>
+      <w:r>
+        <w:rPr>
+          <w:b/>
+          <w:lang w:eastAsia="en-US"/>
+        </w:rPr>
+        <w:t xml:space="preserve"> Estado de la Configuración</w:t>
+      </w:r>
+    </w:p>
+    <w:p>
+      <w:pPr>
+        <w:rPr>
+          <w:b/>
+          <w:lang w:eastAsia="en-US"/>
+        </w:rPr>
+      </w:pPr>
+      <w:r>
+        <w:rPr>
+          <w:b/>
+          <w:lang w:eastAsia="en-US"/>
+        </w:rPr>
+        <w:t xml:space="preserve"> Auditoria de la Configuración</w:t>
+      </w:r>
+    </w:p>
+    <w:p>
+      <w:pPr>
+        <w:rPr>
+          <w:b/>
+          <w:lang w:eastAsia="en-US"/>
+        </w:rPr>
+      </w:pPr>
+      <w:r>
+        <w:rPr>
+          <w:b/>
+          <w:lang w:eastAsia="en-US"/>
+        </w:rPr>
+        <w:t xml:space="preserve"> Gestión y entrega de Release de Software</w:t>
+      </w:r>
+    </w:p>
+    <w:bookmarkEnd w:id="1"/>
+    <w:p>
+      <w:pPr>
+        <w:rPr>
+          <w:lang w:eastAsia="en-US"/>
+        </w:rPr>
+      </w:pPr>
     </w:p>
     <w:sectPr>
       <w:headerReference w:type="default" r:id="rId9"/>
@@ -2822,7 +3526,7 @@
             <w:rPr>
               <w:rStyle w:val="Nmerodepgina"/>
             </w:rPr>
-            <w:t>5</w:t>
+            <w:t>7</w:t>
           </w:r>
           <w:r>
             <w:rPr>
@@ -2853,7 +3557,7 @@
               <w:rPr>
                 <w:rStyle w:val="Nmerodepgina"/>
               </w:rPr>
-              <w:t>5</w:t>
+              <w:t>7</w:t>
             </w:r>
           </w:fldSimple>
         </w:p>
@@ -3348,6 +4052,95 @@
     </w:lvl>
   </w:abstractNum>
   <w:abstractNum w:abstractNumId="2" w15:restartNumberingAfterBreak="0">
+    <w:nsid w:val="12631F6C"/>
+    <w:multiLevelType w:val="hybridMultilevel"/>
+    <w:tmpl w:val="F72A86D4"/>
+    <w:lvl w:ilvl="0" w:tplc="280A000F">
+      <w:start w:val="3"/>
+      <w:numFmt w:val="decimal"/>
+      <w:lvlText w:val="%1."/>
+      <w:lvlJc w:val="left"/>
+      <w:pPr>
+        <w:ind w:left="720" w:hanging="360"/>
+      </w:pPr>
+      <w:rPr>
+        <w:rFonts w:hint="default"/>
+      </w:rPr>
+    </w:lvl>
+    <w:lvl w:ilvl="1" w:tplc="280A0019" w:tentative="1">
+      <w:start w:val="1"/>
+      <w:numFmt w:val="lowerLetter"/>
+      <w:lvlText w:val="%2."/>
+      <w:lvlJc w:val="left"/>
+      <w:pPr>
+        <w:ind w:left="1440" w:hanging="360"/>
+      </w:pPr>
+    </w:lvl>
+    <w:lvl w:ilvl="2" w:tplc="280A001B" w:tentative="1">
+      <w:start w:val="1"/>
+      <w:numFmt w:val="lowerRoman"/>
+      <w:lvlText w:val="%3."/>
+      <w:lvlJc w:val="right"/>
+      <w:pPr>
+        <w:ind w:left="2160" w:hanging="180"/>
+      </w:pPr>
+    </w:lvl>
+    <w:lvl w:ilvl="3" w:tplc="280A000F" w:tentative="1">
+      <w:start w:val="1"/>
+      <w:numFmt w:val="decimal"/>
+      <w:lvlText w:val="%4."/>
+      <w:lvlJc w:val="left"/>
+      <w:pPr>
+        <w:ind w:left="2880" w:hanging="360"/>
+      </w:pPr>
+    </w:lvl>
+    <w:lvl w:ilvl="4" w:tplc="280A0019" w:tentative="1">
+      <w:start w:val="1"/>
+      <w:numFmt w:val="lowerLetter"/>
+      <w:lvlText w:val="%5."/>
+      <w:lvlJc w:val="left"/>
+      <w:pPr>
+        <w:ind w:left="3600" w:hanging="360"/>
+      </w:pPr>
+    </w:lvl>
+    <w:lvl w:ilvl="5" w:tplc="280A001B" w:tentative="1">
+      <w:start w:val="1"/>
+      <w:numFmt w:val="lowerRoman"/>
+      <w:lvlText w:val="%6."/>
+      <w:lvlJc w:val="right"/>
+      <w:pPr>
+        <w:ind w:left="4320" w:hanging="180"/>
+      </w:pPr>
+    </w:lvl>
+    <w:lvl w:ilvl="6" w:tplc="280A000F" w:tentative="1">
+      <w:start w:val="1"/>
+      <w:numFmt w:val="decimal"/>
+      <w:lvlText w:val="%7."/>
+      <w:lvlJc w:val="left"/>
+      <w:pPr>
+        <w:ind w:left="5040" w:hanging="360"/>
+      </w:pPr>
+    </w:lvl>
+    <w:lvl w:ilvl="7" w:tplc="280A0019" w:tentative="1">
+      <w:start w:val="1"/>
+      <w:numFmt w:val="lowerLetter"/>
+      <w:lvlText w:val="%8."/>
+      <w:lvlJc w:val="left"/>
+      <w:pPr>
+        <w:ind w:left="5760" w:hanging="360"/>
+      </w:pPr>
+    </w:lvl>
+    <w:lvl w:ilvl="8" w:tplc="280A001B" w:tentative="1">
+      <w:start w:val="1"/>
+      <w:numFmt w:val="lowerRoman"/>
+      <w:lvlText w:val="%9."/>
+      <w:lvlJc w:val="right"/>
+      <w:pPr>
+        <w:ind w:left="6480" w:hanging="180"/>
+      </w:pPr>
+    </w:lvl>
+  </w:abstractNum>
+  <w:abstractNum w:abstractNumId="3" w15:restartNumberingAfterBreak="0">
     <w:nsid w:val="132F1424"/>
     <w:multiLevelType w:val="hybridMultilevel"/>
     <w:tmpl w:val="B9709CCC"/>
@@ -3460,7 +4253,7 @@
       </w:rPr>
     </w:lvl>
   </w:abstractNum>
-  <w:abstractNum w:abstractNumId="3" w15:restartNumberingAfterBreak="0">
+  <w:abstractNum w:abstractNumId="4" w15:restartNumberingAfterBreak="0">
     <w:nsid w:val="356C258B"/>
     <w:multiLevelType w:val="multilevel"/>
     <w:tmpl w:val="280A001F"/>
@@ -3546,7 +4339,7 @@
       </w:pPr>
     </w:lvl>
   </w:abstractNum>
-  <w:abstractNum w:abstractNumId="4" w15:restartNumberingAfterBreak="0">
+  <w:abstractNum w:abstractNumId="5" w15:restartNumberingAfterBreak="0">
     <w:nsid w:val="396F1473"/>
     <w:multiLevelType w:val="hybridMultilevel"/>
     <w:tmpl w:val="7B9A23CC"/>
@@ -3659,7 +4452,7 @@
       </w:rPr>
     </w:lvl>
   </w:abstractNum>
-  <w:abstractNum w:abstractNumId="5" w15:restartNumberingAfterBreak="0">
+  <w:abstractNum w:abstractNumId="6" w15:restartNumberingAfterBreak="0">
     <w:nsid w:val="3CFF4378"/>
     <w:multiLevelType w:val="hybridMultilevel"/>
     <w:tmpl w:val="C756C8C2"/>
@@ -3772,7 +4565,7 @@
       </w:rPr>
     </w:lvl>
   </w:abstractNum>
-  <w:abstractNum w:abstractNumId="6" w15:restartNumberingAfterBreak="0">
+  <w:abstractNum w:abstractNumId="7" w15:restartNumberingAfterBreak="0">
     <w:nsid w:val="41354837"/>
     <w:multiLevelType w:val="hybridMultilevel"/>
     <w:tmpl w:val="3926BF40"/>
@@ -3886,7 +4679,7 @@
       </w:rPr>
     </w:lvl>
   </w:abstractNum>
-  <w:abstractNum w:abstractNumId="7" w15:restartNumberingAfterBreak="0">
+  <w:abstractNum w:abstractNumId="8" w15:restartNumberingAfterBreak="0">
     <w:nsid w:val="416F7828"/>
     <w:multiLevelType w:val="multilevel"/>
     <w:tmpl w:val="280A001F"/>
@@ -3972,7 +4765,7 @@
       </w:pPr>
     </w:lvl>
   </w:abstractNum>
-  <w:abstractNum w:abstractNumId="8" w15:restartNumberingAfterBreak="0">
+  <w:abstractNum w:abstractNumId="9" w15:restartNumberingAfterBreak="0">
     <w:nsid w:val="42E93270"/>
     <w:multiLevelType w:val="multilevel"/>
     <w:tmpl w:val="B8F65B5E"/>
@@ -4115,7 +4908,7 @@
       </w:rPr>
     </w:lvl>
   </w:abstractNum>
-  <w:abstractNum w:abstractNumId="9" w15:restartNumberingAfterBreak="0">
+  <w:abstractNum w:abstractNumId="10" w15:restartNumberingAfterBreak="0">
     <w:nsid w:val="4656186E"/>
     <w:multiLevelType w:val="hybridMultilevel"/>
     <w:tmpl w:val="C234B6AA"/>
@@ -4228,7 +5021,96 @@
       </w:rPr>
     </w:lvl>
   </w:abstractNum>
-  <w:abstractNum w:abstractNumId="10" w15:restartNumberingAfterBreak="0">
+  <w:abstractNum w:abstractNumId="11" w15:restartNumberingAfterBreak="0">
+    <w:nsid w:val="46E0412E"/>
+    <w:multiLevelType w:val="hybridMultilevel"/>
+    <w:tmpl w:val="2E387EEC"/>
+    <w:lvl w:ilvl="0" w:tplc="280A000F">
+      <w:start w:val="3"/>
+      <w:numFmt w:val="decimal"/>
+      <w:lvlText w:val="%1."/>
+      <w:lvlJc w:val="left"/>
+      <w:pPr>
+        <w:ind w:left="720" w:hanging="360"/>
+      </w:pPr>
+      <w:rPr>
+        <w:rFonts w:hint="default"/>
+      </w:rPr>
+    </w:lvl>
+    <w:lvl w:ilvl="1" w:tplc="280A0019" w:tentative="1">
+      <w:start w:val="1"/>
+      <w:numFmt w:val="lowerLetter"/>
+      <w:lvlText w:val="%2."/>
+      <w:lvlJc w:val="left"/>
+      <w:pPr>
+        <w:ind w:left="1440" w:hanging="360"/>
+      </w:pPr>
+    </w:lvl>
+    <w:lvl w:ilvl="2" w:tplc="280A001B" w:tentative="1">
+      <w:start w:val="1"/>
+      <w:numFmt w:val="lowerRoman"/>
+      <w:lvlText w:val="%3."/>
+      <w:lvlJc w:val="right"/>
+      <w:pPr>
+        <w:ind w:left="2160" w:hanging="180"/>
+      </w:pPr>
+    </w:lvl>
+    <w:lvl w:ilvl="3" w:tplc="280A000F" w:tentative="1">
+      <w:start w:val="1"/>
+      <w:numFmt w:val="decimal"/>
+      <w:lvlText w:val="%4."/>
+      <w:lvlJc w:val="left"/>
+      <w:pPr>
+        <w:ind w:left="2880" w:hanging="360"/>
+      </w:pPr>
+    </w:lvl>
+    <w:lvl w:ilvl="4" w:tplc="280A0019" w:tentative="1">
+      <w:start w:val="1"/>
+      <w:numFmt w:val="lowerLetter"/>
+      <w:lvlText w:val="%5."/>
+      <w:lvlJc w:val="left"/>
+      <w:pPr>
+        <w:ind w:left="3600" w:hanging="360"/>
+      </w:pPr>
+    </w:lvl>
+    <w:lvl w:ilvl="5" w:tplc="280A001B" w:tentative="1">
+      <w:start w:val="1"/>
+      <w:numFmt w:val="lowerRoman"/>
+      <w:lvlText w:val="%6."/>
+      <w:lvlJc w:val="right"/>
+      <w:pPr>
+        <w:ind w:left="4320" w:hanging="180"/>
+      </w:pPr>
+    </w:lvl>
+    <w:lvl w:ilvl="6" w:tplc="280A000F" w:tentative="1">
+      <w:start w:val="1"/>
+      <w:numFmt w:val="decimal"/>
+      <w:lvlText w:val="%7."/>
+      <w:lvlJc w:val="left"/>
+      <w:pPr>
+        <w:ind w:left="5040" w:hanging="360"/>
+      </w:pPr>
+    </w:lvl>
+    <w:lvl w:ilvl="7" w:tplc="280A0019" w:tentative="1">
+      <w:start w:val="1"/>
+      <w:numFmt w:val="lowerLetter"/>
+      <w:lvlText w:val="%8."/>
+      <w:lvlJc w:val="left"/>
+      <w:pPr>
+        <w:ind w:left="5760" w:hanging="360"/>
+      </w:pPr>
+    </w:lvl>
+    <w:lvl w:ilvl="8" w:tplc="280A001B" w:tentative="1">
+      <w:start w:val="1"/>
+      <w:numFmt w:val="lowerRoman"/>
+      <w:lvlText w:val="%9."/>
+      <w:lvlJc w:val="right"/>
+      <w:pPr>
+        <w:ind w:left="6480" w:hanging="180"/>
+      </w:pPr>
+    </w:lvl>
+  </w:abstractNum>
+  <w:abstractNum w:abstractNumId="12" w15:restartNumberingAfterBreak="0">
     <w:nsid w:val="4C7317F8"/>
     <w:multiLevelType w:val="hybridMultilevel"/>
     <w:tmpl w:val="8DF42DF2"/>
@@ -4342,7 +5224,93 @@
       </w:rPr>
     </w:lvl>
   </w:abstractNum>
-  <w:abstractNum w:abstractNumId="11" w15:restartNumberingAfterBreak="0">
+  <w:abstractNum w:abstractNumId="13" w15:restartNumberingAfterBreak="0">
+    <w:nsid w:val="56316733"/>
+    <w:multiLevelType w:val="hybridMultilevel"/>
+    <w:tmpl w:val="9868601A"/>
+    <w:lvl w:ilvl="0" w:tplc="280A000F">
+      <w:start w:val="1"/>
+      <w:numFmt w:val="decimal"/>
+      <w:lvlText w:val="%1."/>
+      <w:lvlJc w:val="left"/>
+      <w:pPr>
+        <w:ind w:left="720" w:hanging="360"/>
+      </w:pPr>
+    </w:lvl>
+    <w:lvl w:ilvl="1" w:tplc="280A0019" w:tentative="1">
+      <w:start w:val="1"/>
+      <w:numFmt w:val="lowerLetter"/>
+      <w:lvlText w:val="%2."/>
+      <w:lvlJc w:val="left"/>
+      <w:pPr>
+        <w:ind w:left="1440" w:hanging="360"/>
+      </w:pPr>
+    </w:lvl>
+    <w:lvl w:ilvl="2" w:tplc="280A001B" w:tentative="1">
+      <w:start w:val="1"/>
+      <w:numFmt w:val="lowerRoman"/>
+      <w:lvlText w:val="%3."/>
+      <w:lvlJc w:val="right"/>
+      <w:pPr>
+        <w:ind w:left="2160" w:hanging="180"/>
+      </w:pPr>
+    </w:lvl>
+    <w:lvl w:ilvl="3" w:tplc="280A000F" w:tentative="1">
+      <w:start w:val="1"/>
+      <w:numFmt w:val="decimal"/>
+      <w:lvlText w:val="%4."/>
+      <w:lvlJc w:val="left"/>
+      <w:pPr>
+        <w:ind w:left="2880" w:hanging="360"/>
+      </w:pPr>
+    </w:lvl>
+    <w:lvl w:ilvl="4" w:tplc="280A0019" w:tentative="1">
+      <w:start w:val="1"/>
+      <w:numFmt w:val="lowerLetter"/>
+      <w:lvlText w:val="%5."/>
+      <w:lvlJc w:val="left"/>
+      <w:pPr>
+        <w:ind w:left="3600" w:hanging="360"/>
+      </w:pPr>
+    </w:lvl>
+    <w:lvl w:ilvl="5" w:tplc="280A001B" w:tentative="1">
+      <w:start w:val="1"/>
+      <w:numFmt w:val="lowerRoman"/>
+      <w:lvlText w:val="%6."/>
+      <w:lvlJc w:val="right"/>
+      <w:pPr>
+        <w:ind w:left="4320" w:hanging="180"/>
+      </w:pPr>
+    </w:lvl>
+    <w:lvl w:ilvl="6" w:tplc="280A000F" w:tentative="1">
+      <w:start w:val="1"/>
+      <w:numFmt w:val="decimal"/>
+      <w:lvlText w:val="%7."/>
+      <w:lvlJc w:val="left"/>
+      <w:pPr>
+        <w:ind w:left="5040" w:hanging="360"/>
+      </w:pPr>
+    </w:lvl>
+    <w:lvl w:ilvl="7" w:tplc="280A0019" w:tentative="1">
+      <w:start w:val="1"/>
+      <w:numFmt w:val="lowerLetter"/>
+      <w:lvlText w:val="%8."/>
+      <w:lvlJc w:val="left"/>
+      <w:pPr>
+        <w:ind w:left="5760" w:hanging="360"/>
+      </w:pPr>
+    </w:lvl>
+    <w:lvl w:ilvl="8" w:tplc="280A001B" w:tentative="1">
+      <w:start w:val="1"/>
+      <w:numFmt w:val="lowerRoman"/>
+      <w:lvlText w:val="%9."/>
+      <w:lvlJc w:val="right"/>
+      <w:pPr>
+        <w:ind w:left="6480" w:hanging="180"/>
+      </w:pPr>
+    </w:lvl>
+  </w:abstractNum>
+  <w:abstractNum w:abstractNumId="14" w15:restartNumberingAfterBreak="0">
     <w:nsid w:val="65A35DF2"/>
     <w:multiLevelType w:val="multilevel"/>
     <w:tmpl w:val="280A001F"/>
@@ -4428,7 +5396,7 @@
       </w:pPr>
     </w:lvl>
   </w:abstractNum>
-  <w:abstractNum w:abstractNumId="12" w15:restartNumberingAfterBreak="0">
+  <w:abstractNum w:abstractNumId="15" w15:restartNumberingAfterBreak="0">
     <w:nsid w:val="71F87E73"/>
     <w:multiLevelType w:val="hybridMultilevel"/>
     <w:tmpl w:val="3B603846"/>
@@ -4542,7 +5510,7 @@
       </w:rPr>
     </w:lvl>
   </w:abstractNum>
-  <w:abstractNum w:abstractNumId="13" w15:restartNumberingAfterBreak="0">
+  <w:abstractNum w:abstractNumId="16" w15:restartNumberingAfterBreak="0">
     <w:nsid w:val="78581200"/>
     <w:multiLevelType w:val="hybridMultilevel"/>
     <w:tmpl w:val="72BABB6A"/>
@@ -4659,43 +5627,52 @@
     <w:abstractNumId w:val="0"/>
   </w:num>
   <w:num w:numId="2">
+    <w:abstractNumId w:val="9"/>
+  </w:num>
+  <w:num w:numId="3">
+    <w:abstractNumId w:val="14"/>
+  </w:num>
+  <w:num w:numId="4">
+    <w:abstractNumId w:val="3"/>
+  </w:num>
+  <w:num w:numId="5">
+    <w:abstractNumId w:val="6"/>
+  </w:num>
+  <w:num w:numId="6">
+    <w:abstractNumId w:val="16"/>
+  </w:num>
+  <w:num w:numId="7">
     <w:abstractNumId w:val="8"/>
   </w:num>
-  <w:num w:numId="3">
-    <w:abstractNumId w:val="11"/>
+  <w:num w:numId="8">
+    <w:abstractNumId w:val="4"/>
   </w:num>
-  <w:num w:numId="4">
-    <w:abstractNumId w:val="2"/>
-  </w:num>
-  <w:num w:numId="5">
+  <w:num w:numId="9">
     <w:abstractNumId w:val="5"/>
   </w:num>
-  <w:num w:numId="6">
-    <w:abstractNumId w:val="13"/>
+  <w:num w:numId="10">
+    <w:abstractNumId w:val="15"/>
   </w:num>
-  <w:num w:numId="7">
+  <w:num w:numId="11">
     <w:abstractNumId w:val="7"/>
   </w:num>
-  <w:num w:numId="8">
-    <w:abstractNumId w:val="3"/>
-  </w:num>
-  <w:num w:numId="9">
-    <w:abstractNumId w:val="4"/>
-  </w:num>
-  <w:num w:numId="10">
+  <w:num w:numId="12">
     <w:abstractNumId w:val="12"/>
-  </w:num>
-  <w:num w:numId="11">
-    <w:abstractNumId w:val="6"/>
-  </w:num>
-  <w:num w:numId="12">
-    <w:abstractNumId w:val="10"/>
   </w:num>
   <w:num w:numId="13">
     <w:abstractNumId w:val="1"/>
   </w:num>
   <w:num w:numId="14">
-    <w:abstractNumId w:val="9"/>
+    <w:abstractNumId w:val="10"/>
+  </w:num>
+  <w:num w:numId="15">
+    <w:abstractNumId w:val="2"/>
+  </w:num>
+  <w:num w:numId="16">
+    <w:abstractNumId w:val="11"/>
+  </w:num>
+  <w:num w:numId="17">
+    <w:abstractNumId w:val="13"/>
   </w:num>
   <w:numIdMacAtCleanup w:val="13"/>
 </w:numbering>
@@ -6286,7 +7263,7 @@
 </file>
 
 <file path=customXml/itemProps1.xml><?xml version="1.0" encoding="utf-8"?>
-<ds:datastoreItem xmlns:ds="http://schemas.openxmlformats.org/officeDocument/2006/customXml" ds:itemID="{B3A08F57-94C7-4494-AF37-202A2C58082C}">
+<ds:datastoreItem xmlns:ds="http://schemas.openxmlformats.org/officeDocument/2006/customXml" ds:itemID="{C8140843-BB43-4DD2-8804-3A21753B3CBB}">
   <ds:schemaRefs>
     <ds:schemaRef ds:uri="http://schemas.openxmlformats.org/officeDocument/2006/bibliography"/>
   </ds:schemaRefs>

</xml_diff>